<commit_message>
feat: Changes Make to the Codebase
</commit_message>
<xml_diff>
--- a/DOCUMENTATION.docx
+++ b/DOCUMENTATION.docx
@@ -99,7 +99,21 @@
         <w:rPr>
           <w:rFonts w:ascii="Times New Roman" w:hAnsi="Times New Roman" w:cs="Times New Roman"/>
         </w:rPr>
-        <w:t>Node.js and npm installed on your machine.</w:t>
+        <w:t xml:space="preserve">Node.js and </w:t>
+      </w:r>
+      <w:proofErr w:type="spellStart"/>
+      <w:r>
+        <w:rPr>
+          <w:rFonts w:ascii="Times New Roman" w:hAnsi="Times New Roman" w:cs="Times New Roman"/>
+        </w:rPr>
+        <w:t>npm</w:t>
+      </w:r>
+      <w:proofErr w:type="spellEnd"/>
+      <w:r>
+        <w:rPr>
+          <w:rFonts w:ascii="Times New Roman" w:hAnsi="Times New Roman" w:cs="Times New Roman"/>
+        </w:rPr>
+        <w:t xml:space="preserve"> installed on your machine.</w:t>
       </w:r>
     </w:p>
     <w:p>
@@ -169,7 +183,25 @@
           <w:b/>
           <w:bCs/>
         </w:rPr>
-        <w:t>it clone &lt;repository-url&gt;</w:t>
+        <w:t>it clone &lt;repository-</w:t>
+      </w:r>
+      <w:proofErr w:type="spellStart"/>
+      <w:r>
+        <w:rPr>
+          <w:rFonts w:ascii="Times New Roman" w:hAnsi="Times New Roman" w:cs="Times New Roman"/>
+          <w:b/>
+          <w:bCs/>
+        </w:rPr>
+        <w:t>url</w:t>
+      </w:r>
+      <w:proofErr w:type="spellEnd"/>
+      <w:r>
+        <w:rPr>
+          <w:rFonts w:ascii="Times New Roman" w:hAnsi="Times New Roman" w:cs="Times New Roman"/>
+          <w:b/>
+          <w:bCs/>
+        </w:rPr>
+        <w:t>&gt;</w:t>
       </w:r>
     </w:p>
     <w:p>
@@ -249,13 +281,41 @@
           <w:bCs/>
         </w:rPr>
       </w:pPr>
-      <w:r>
-        <w:rPr>
-          <w:rFonts w:ascii="Times New Roman" w:hAnsi="Times New Roman" w:cs="Times New Roman"/>
-          <w:b/>
-          <w:bCs/>
-        </w:rPr>
-        <w:t>npm init -y</w:t>
+      <w:proofErr w:type="spellStart"/>
+      <w:r>
+        <w:rPr>
+          <w:rFonts w:ascii="Times New Roman" w:hAnsi="Times New Roman" w:cs="Times New Roman"/>
+          <w:b/>
+          <w:bCs/>
+        </w:rPr>
+        <w:t>npm</w:t>
+      </w:r>
+      <w:proofErr w:type="spellEnd"/>
+      <w:r>
+        <w:rPr>
+          <w:rFonts w:ascii="Times New Roman" w:hAnsi="Times New Roman" w:cs="Times New Roman"/>
+          <w:b/>
+          <w:bCs/>
+        </w:rPr>
+        <w:t xml:space="preserve"> </w:t>
+      </w:r>
+      <w:proofErr w:type="spellStart"/>
+      <w:r>
+        <w:rPr>
+          <w:rFonts w:ascii="Times New Roman" w:hAnsi="Times New Roman" w:cs="Times New Roman"/>
+          <w:b/>
+          <w:bCs/>
+        </w:rPr>
+        <w:t>init</w:t>
+      </w:r>
+      <w:proofErr w:type="spellEnd"/>
+      <w:r>
+        <w:rPr>
+          <w:rFonts w:ascii="Times New Roman" w:hAnsi="Times New Roman" w:cs="Times New Roman"/>
+          <w:b/>
+          <w:bCs/>
+        </w:rPr>
+        <w:t xml:space="preserve"> -y</w:t>
       </w:r>
     </w:p>
     <w:p>
@@ -267,13 +327,23 @@
           <w:bCs/>
         </w:rPr>
       </w:pPr>
-      <w:r>
-        <w:rPr>
-          <w:rFonts w:ascii="Times New Roman" w:hAnsi="Times New Roman" w:cs="Times New Roman"/>
-          <w:b/>
-          <w:bCs/>
-        </w:rPr>
-        <w:t>npm install</w:t>
+      <w:proofErr w:type="spellStart"/>
+      <w:r>
+        <w:rPr>
+          <w:rFonts w:ascii="Times New Roman" w:hAnsi="Times New Roman" w:cs="Times New Roman"/>
+          <w:b/>
+          <w:bCs/>
+        </w:rPr>
+        <w:t>npm</w:t>
+      </w:r>
+      <w:proofErr w:type="spellEnd"/>
+      <w:r>
+        <w:rPr>
+          <w:rFonts w:ascii="Times New Roman" w:hAnsi="Times New Roman" w:cs="Times New Roman"/>
+          <w:b/>
+          <w:bCs/>
+        </w:rPr>
+        <w:t xml:space="preserve"> install</w:t>
       </w:r>
     </w:p>
     <w:p>
@@ -310,13 +380,23 @@
           <w:bCs/>
         </w:rPr>
       </w:pPr>
-      <w:r>
-        <w:rPr>
-          <w:rFonts w:ascii="Times New Roman" w:hAnsi="Times New Roman" w:cs="Times New Roman"/>
-          <w:b/>
-          <w:bCs/>
-        </w:rPr>
-        <w:t>npm start</w:t>
+      <w:proofErr w:type="spellStart"/>
+      <w:r>
+        <w:rPr>
+          <w:rFonts w:ascii="Times New Roman" w:hAnsi="Times New Roman" w:cs="Times New Roman"/>
+          <w:b/>
+          <w:bCs/>
+        </w:rPr>
+        <w:t>npm</w:t>
+      </w:r>
+      <w:proofErr w:type="spellEnd"/>
+      <w:r>
+        <w:rPr>
+          <w:rFonts w:ascii="Times New Roman" w:hAnsi="Times New Roman" w:cs="Times New Roman"/>
+          <w:b/>
+          <w:bCs/>
+        </w:rPr>
+        <w:t xml:space="preserve"> start</w:t>
       </w:r>
     </w:p>
     <w:p>
@@ -442,34 +522,58 @@
         <w:rPr>
           <w:rFonts w:ascii="Times New Roman" w:hAnsi="Times New Roman" w:cs="Times New Roman"/>
         </w:rPr>
-        <w:t>2. List down all names present in the db</w:t>
-      </w:r>
-    </w:p>
-    <w:p>
-      <w:pPr>
-        <w:rPr>
-          <w:rFonts w:ascii="Times New Roman" w:hAnsi="Times New Roman" w:cs="Times New Roman"/>
-        </w:rPr>
-      </w:pPr>
-      <w:r>
-        <w:rPr>
-          <w:rFonts w:ascii="Times New Roman" w:hAnsi="Times New Roman" w:cs="Times New Roman"/>
-        </w:rPr>
-        <w:t>3. Find a particular name using "ID" in the db</w:t>
-      </w:r>
-    </w:p>
-    <w:p>
-      <w:pPr>
-        <w:rPr>
-          <w:rFonts w:ascii="Times New Roman" w:hAnsi="Times New Roman" w:cs="Times New Roman"/>
-        </w:rPr>
-      </w:pPr>
-      <w:r>
-        <w:rPr>
-          <w:rFonts w:ascii="Times New Roman" w:hAnsi="Times New Roman" w:cs="Times New Roman"/>
-        </w:rPr>
-        <w:t>4. Update a particular name using "ID" in the db</w:t>
-      </w:r>
+        <w:t xml:space="preserve">2. List down all names present in the </w:t>
+      </w:r>
+      <w:proofErr w:type="spellStart"/>
+      <w:r>
+        <w:rPr>
+          <w:rFonts w:ascii="Times New Roman" w:hAnsi="Times New Roman" w:cs="Times New Roman"/>
+        </w:rPr>
+        <w:t>db</w:t>
+      </w:r>
+      <w:proofErr w:type="spellEnd"/>
+    </w:p>
+    <w:p>
+      <w:pPr>
+        <w:rPr>
+          <w:rFonts w:ascii="Times New Roman" w:hAnsi="Times New Roman" w:cs="Times New Roman"/>
+        </w:rPr>
+      </w:pPr>
+      <w:r>
+        <w:rPr>
+          <w:rFonts w:ascii="Times New Roman" w:hAnsi="Times New Roman" w:cs="Times New Roman"/>
+        </w:rPr>
+        <w:t xml:space="preserve">3. Find a particular name using "ID" in the </w:t>
+      </w:r>
+      <w:proofErr w:type="spellStart"/>
+      <w:r>
+        <w:rPr>
+          <w:rFonts w:ascii="Times New Roman" w:hAnsi="Times New Roman" w:cs="Times New Roman"/>
+        </w:rPr>
+        <w:t>db</w:t>
+      </w:r>
+      <w:proofErr w:type="spellEnd"/>
+    </w:p>
+    <w:p>
+      <w:pPr>
+        <w:rPr>
+          <w:rFonts w:ascii="Times New Roman" w:hAnsi="Times New Roman" w:cs="Times New Roman"/>
+        </w:rPr>
+      </w:pPr>
+      <w:r>
+        <w:rPr>
+          <w:rFonts w:ascii="Times New Roman" w:hAnsi="Times New Roman" w:cs="Times New Roman"/>
+        </w:rPr>
+        <w:t xml:space="preserve">4. Update a particular name using "ID" in the </w:t>
+      </w:r>
+      <w:proofErr w:type="spellStart"/>
+      <w:r>
+        <w:rPr>
+          <w:rFonts w:ascii="Times New Roman" w:hAnsi="Times New Roman" w:cs="Times New Roman"/>
+        </w:rPr>
+        <w:t>db</w:t>
+      </w:r>
+      <w:proofErr w:type="spellEnd"/>
     </w:p>
     <w:p>
       <w:pPr>
@@ -514,27 +618,83 @@
         <w:rPr>
           <w:rFonts w:ascii="Times New Roman" w:hAnsi="Times New Roman" w:cs="Times New Roman"/>
         </w:rPr>
-        <w:t>The application expose endpints required to do the CRUD operation with the database maintained in MongoDB.</w:t>
-      </w:r>
-    </w:p>
-    <w:p>
-      <w:pPr>
-        <w:rPr>
-          <w:rFonts w:ascii="Times New Roman" w:hAnsi="Times New Roman" w:cs="Times New Roman"/>
-        </w:rPr>
-      </w:pPr>
-    </w:p>
-    <w:p>
-      <w:pPr>
-        <w:rPr>
-          <w:rFonts w:ascii="Times New Roman" w:hAnsi="Times New Roman" w:cs="Times New Roman"/>
-        </w:rPr>
-      </w:pPr>
-      <w:r>
-        <w:rPr>
-          <w:rFonts w:ascii="Times New Roman" w:hAnsi="Times New Roman" w:cs="Times New Roman"/>
-        </w:rPr>
-        <w:t>The application will use several nodoe packageds includeing Express and Mongoose</w:t>
+        <w:t xml:space="preserve">The application expose </w:t>
+      </w:r>
+      <w:proofErr w:type="spellStart"/>
+      <w:r>
+        <w:rPr>
+          <w:rFonts w:ascii="Times New Roman" w:hAnsi="Times New Roman" w:cs="Times New Roman"/>
+        </w:rPr>
+        <w:t>endpints</w:t>
+      </w:r>
+      <w:proofErr w:type="spellEnd"/>
+      <w:r>
+        <w:rPr>
+          <w:rFonts w:ascii="Times New Roman" w:hAnsi="Times New Roman" w:cs="Times New Roman"/>
+        </w:rPr>
+        <w:t xml:space="preserve"> required to do the CRUD operation with the database maintained in MongoDB.</w:t>
+      </w:r>
+    </w:p>
+    <w:p>
+      <w:pPr>
+        <w:rPr>
+          <w:rFonts w:ascii="Times New Roman" w:hAnsi="Times New Roman" w:cs="Times New Roman"/>
+        </w:rPr>
+      </w:pPr>
+    </w:p>
+    <w:p>
+      <w:pPr>
+        <w:rPr>
+          <w:rFonts w:ascii="Times New Roman" w:hAnsi="Times New Roman" w:cs="Times New Roman"/>
+        </w:rPr>
+      </w:pPr>
+      <w:r>
+        <w:rPr>
+          <w:rFonts w:ascii="Times New Roman" w:hAnsi="Times New Roman" w:cs="Times New Roman"/>
+        </w:rPr>
+        <w:t xml:space="preserve">The application will use several </w:t>
+      </w:r>
+      <w:proofErr w:type="spellStart"/>
+      <w:r>
+        <w:rPr>
+          <w:rFonts w:ascii="Times New Roman" w:hAnsi="Times New Roman" w:cs="Times New Roman"/>
+        </w:rPr>
+        <w:t>nodoe</w:t>
+      </w:r>
+      <w:proofErr w:type="spellEnd"/>
+      <w:r>
+        <w:rPr>
+          <w:rFonts w:ascii="Times New Roman" w:hAnsi="Times New Roman" w:cs="Times New Roman"/>
+        </w:rPr>
+        <w:t xml:space="preserve"> </w:t>
+      </w:r>
+      <w:proofErr w:type="spellStart"/>
+      <w:r>
+        <w:rPr>
+          <w:rFonts w:ascii="Times New Roman" w:hAnsi="Times New Roman" w:cs="Times New Roman"/>
+        </w:rPr>
+        <w:t>packageds</w:t>
+      </w:r>
+      <w:proofErr w:type="spellEnd"/>
+      <w:r>
+        <w:rPr>
+          <w:rFonts w:ascii="Times New Roman" w:hAnsi="Times New Roman" w:cs="Times New Roman"/>
+        </w:rPr>
+        <w:t xml:space="preserve"> </w:t>
+      </w:r>
+      <w:proofErr w:type="spellStart"/>
+      <w:r>
+        <w:rPr>
+          <w:rFonts w:ascii="Times New Roman" w:hAnsi="Times New Roman" w:cs="Times New Roman"/>
+        </w:rPr>
+        <w:t>includeing</w:t>
+      </w:r>
+      <w:proofErr w:type="spellEnd"/>
+      <w:r>
+        <w:rPr>
+          <w:rFonts w:ascii="Times New Roman" w:hAnsi="Times New Roman" w:cs="Times New Roman"/>
+        </w:rPr>
+        <w:t xml:space="preserve"> Express and Mongoose</w:t>
       </w:r>
     </w:p>
     <w:p>
@@ -613,7 +773,35 @@
         <w:rPr>
           <w:rFonts w:ascii="Times New Roman" w:hAnsi="Times New Roman" w:cs="Times New Roman"/>
         </w:rPr>
-        <w:t>I have leaned the different HTTP response status codes and how to implement them when creatign the API.</w:t>
+        <w:t xml:space="preserve">I have </w:t>
+      </w:r>
+      <w:proofErr w:type="spellStart"/>
+      <w:r>
+        <w:rPr>
+          <w:rFonts w:ascii="Times New Roman" w:hAnsi="Times New Roman" w:cs="Times New Roman"/>
+        </w:rPr>
+        <w:t>leaned</w:t>
+      </w:r>
+      <w:proofErr w:type="spellEnd"/>
+      <w:r>
+        <w:rPr>
+          <w:rFonts w:ascii="Times New Roman" w:hAnsi="Times New Roman" w:cs="Times New Roman"/>
+        </w:rPr>
+        <w:t xml:space="preserve"> the different HTTP response status codes and how to implement them when </w:t>
+      </w:r>
+      <w:proofErr w:type="spellStart"/>
+      <w:r>
+        <w:rPr>
+          <w:rFonts w:ascii="Times New Roman" w:hAnsi="Times New Roman" w:cs="Times New Roman"/>
+        </w:rPr>
+        <w:t>creatign</w:t>
+      </w:r>
+      <w:proofErr w:type="spellEnd"/>
+      <w:r>
+        <w:rPr>
+          <w:rFonts w:ascii="Times New Roman" w:hAnsi="Times New Roman" w:cs="Times New Roman"/>
+        </w:rPr>
+        <w:t xml:space="preserve"> the API.</w:t>
       </w:r>
     </w:p>
     <w:p>
@@ -654,32 +842,26 @@
       <w:pPr>
         <w:rPr>
           <w:rFonts w:ascii="Times New Roman" w:hAnsi="Times New Roman" w:cs="Times New Roman"/>
-        </w:rPr>
-      </w:pPr>
-    </w:p>
-    <w:p>
-      <w:pPr>
-        <w:rPr>
-          <w:rFonts w:ascii="Times New Roman" w:hAnsi="Times New Roman" w:cs="Times New Roman"/>
-          <w:b/>
-          <w:bCs/>
-        </w:rPr>
-      </w:pPr>
-    </w:p>
-    <w:p>
-      <w:pPr>
-        <w:rPr>
-          <w:rFonts w:ascii="Times New Roman" w:hAnsi="Times New Roman" w:cs="Times New Roman"/>
-          <w:b/>
-          <w:bCs/>
-        </w:rPr>
-      </w:pPr>
-      <w:r>
-        <w:rPr>
-          <w:rFonts w:ascii="Times New Roman" w:hAnsi="Times New Roman" w:cs="Times New Roman"/>
-          <w:b/>
-          <w:bCs/>
-        </w:rPr>
+          <w:b/>
+          <w:bCs/>
+        </w:rPr>
+      </w:pPr>
+    </w:p>
+    <w:p>
+      <w:pPr>
+        <w:rPr>
+          <w:rFonts w:ascii="Times New Roman" w:hAnsi="Times New Roman" w:cs="Times New Roman"/>
+          <w:b/>
+          <w:bCs/>
+        </w:rPr>
+      </w:pPr>
+      <w:r>
+        <w:rPr>
+          <w:rFonts w:ascii="Times New Roman" w:hAnsi="Times New Roman" w:cs="Times New Roman"/>
+          <w:b/>
+          <w:bCs/>
+        </w:rPr>
+        <w:lastRenderedPageBreak/>
         <w:t>The response codes I make use in this project are as follows:</w:t>
       </w:r>
     </w:p>
@@ -729,7 +911,21 @@
         <w:rPr>
           <w:rFonts w:ascii="Times New Roman" w:hAnsi="Times New Roman" w:cs="Times New Roman"/>
         </w:rPr>
-        <w:t xml:space="preserve"> Thsi will be used if the server does not understand the request due to invalid syntax or an internal error</w:t>
+        <w:t xml:space="preserve"> </w:t>
+      </w:r>
+      <w:proofErr w:type="spellStart"/>
+      <w:r>
+        <w:rPr>
+          <w:rFonts w:ascii="Times New Roman" w:hAnsi="Times New Roman" w:cs="Times New Roman"/>
+        </w:rPr>
+        <w:t>Thsi</w:t>
+      </w:r>
+      <w:proofErr w:type="spellEnd"/>
+      <w:r>
+        <w:rPr>
+          <w:rFonts w:ascii="Times New Roman" w:hAnsi="Times New Roman" w:cs="Times New Roman"/>
+        </w:rPr>
+        <w:t xml:space="preserve"> will be used if the server does not understand the request due to invalid syntax or an internal error</w:t>
       </w:r>
     </w:p>
     <w:p>
@@ -770,8 +966,36 @@
           <w:b/>
           <w:bCs/>
         </w:rPr>
-        <w:t>POST /api/addName</w:t>
-      </w:r>
+        <w:t>POST /</w:t>
+      </w:r>
+      <w:proofErr w:type="spellStart"/>
+      <w:r>
+        <w:rPr>
+          <w:rFonts w:ascii="Times New Roman" w:hAnsi="Times New Roman" w:cs="Times New Roman"/>
+          <w:b/>
+          <w:bCs/>
+        </w:rPr>
+        <w:t>api</w:t>
+      </w:r>
+      <w:proofErr w:type="spellEnd"/>
+      <w:r>
+        <w:rPr>
+          <w:rFonts w:ascii="Times New Roman" w:hAnsi="Times New Roman" w:cs="Times New Roman"/>
+          <w:b/>
+          <w:bCs/>
+        </w:rPr>
+        <w:t>/</w:t>
+      </w:r>
+      <w:proofErr w:type="spellStart"/>
+      <w:r>
+        <w:rPr>
+          <w:rFonts w:ascii="Times New Roman" w:hAnsi="Times New Roman" w:cs="Times New Roman"/>
+          <w:b/>
+          <w:bCs/>
+        </w:rPr>
+        <w:t>addName</w:t>
+      </w:r>
+      <w:proofErr w:type="spellEnd"/>
     </w:p>
     <w:p>
       <w:pPr>
@@ -937,15 +1161,38 @@
           <w:rFonts w:ascii="Times New Roman" w:hAnsi="Times New Roman" w:cs="Times New Roman"/>
         </w:rPr>
       </w:pPr>
+    </w:p>
+    <w:p>
+      <w:pPr>
+        <w:rPr>
+          <w:rFonts w:ascii="Times New Roman" w:hAnsi="Times New Roman" w:cs="Times New Roman"/>
+        </w:rPr>
+      </w:pPr>
       <w:r>
         <w:rPr>
           <w:rFonts w:ascii="Times New Roman" w:hAnsi="Times New Roman" w:cs="Times New Roman"/>
           <w:noProof/>
         </w:rPr>
         <w:drawing>
-          <wp:inline distT="0" distB="0" distL="0" distR="0" wp14:anchorId="1565FC87" wp14:editId="04959353">
+          <wp:anchor distT="0" distB="0" distL="114300" distR="114300" simplePos="0" relativeHeight="251668480" behindDoc="0" locked="0" layoutInCell="1" allowOverlap="1" wp14:anchorId="1565FC87">
+            <wp:simplePos x="0" y="0"/>
+            <wp:positionH relativeFrom="column">
+              <wp:posOffset>0</wp:posOffset>
+            </wp:positionH>
+            <wp:positionV relativeFrom="paragraph">
+              <wp:posOffset>165100</wp:posOffset>
+            </wp:positionV>
             <wp:extent cx="5943600" cy="1362075"/>
             <wp:effectExtent l="0" t="0" r="0" b="9525"/>
+            <wp:wrapThrough wrapText="bothSides">
+              <wp:wrapPolygon edited="0">
+                <wp:start x="0" y="0"/>
+                <wp:lineTo x="0" y="21449"/>
+                <wp:lineTo x="21531" y="21449"/>
+                <wp:lineTo x="21531" y="0"/>
+                <wp:lineTo x="0" y="0"/>
+              </wp:wrapPolygon>
+            </wp:wrapThrough>
             <wp:docPr id="1831845840" name="Picture 1"/>
             <wp:cNvGraphicFramePr>
               <a:graphicFrameLocks xmlns:a="http://schemas.openxmlformats.org/drawingml/2006/main" noChangeAspect="1"/>
@@ -958,7 +1205,13 @@
                     <pic:cNvPicPr/>
                   </pic:nvPicPr>
                   <pic:blipFill rotWithShape="1">
-                    <a:blip r:embed="rId5"/>
+                    <a:blip r:embed="rId5">
+                      <a:extLst>
+                        <a:ext uri="{28A0092B-C50C-407E-A947-70E740481C1C}">
+                          <a14:useLocalDpi xmlns:a14="http://schemas.microsoft.com/office/drawing/2010/main" val="0"/>
+                        </a:ext>
+                      </a:extLst>
+                    </a:blip>
                     <a:srcRect t="48461" b="10776"/>
                     <a:stretch/>
                   </pic:blipFill>
@@ -982,7 +1235,13 @@
                 </pic:pic>
               </a:graphicData>
             </a:graphic>
-          </wp:inline>
+            <wp14:sizeRelH relativeFrom="page">
+              <wp14:pctWidth>0</wp14:pctWidth>
+            </wp14:sizeRelH>
+            <wp14:sizeRelV relativeFrom="page">
+              <wp14:pctHeight>0</wp14:pctHeight>
+            </wp14:sizeRelV>
+          </wp:anchor>
         </w:drawing>
       </w:r>
     </w:p>
@@ -992,17 +1251,11 @@
           <w:rFonts w:ascii="Times New Roman" w:hAnsi="Times New Roman" w:cs="Times New Roman"/>
         </w:rPr>
       </w:pPr>
-    </w:p>
-    <w:p>
-      <w:pPr>
-        <w:rPr>
-          <w:rFonts w:ascii="Times New Roman" w:hAnsi="Times New Roman" w:cs="Times New Roman"/>
-        </w:rPr>
-      </w:pPr>
-      <w:r>
-        <w:rPr>
-          <w:rFonts w:ascii="Times New Roman" w:hAnsi="Times New Roman" w:cs="Times New Roman"/>
-        </w:rPr>
+      <w:r>
+        <w:rPr>
+          <w:rFonts w:ascii="Times New Roman" w:hAnsi="Times New Roman" w:cs="Times New Roman"/>
+        </w:rPr>
+        <w:lastRenderedPageBreak/>
         <w:t>On successful creation of the name, it should return status code 201</w:t>
       </w:r>
     </w:p>
@@ -1051,8 +1304,36 @@
           <w:b/>
           <w:bCs/>
         </w:rPr>
-        <w:t>GET /api/fetchAllNames</w:t>
-      </w:r>
+        <w:t>GET /</w:t>
+      </w:r>
+      <w:proofErr w:type="spellStart"/>
+      <w:r>
+        <w:rPr>
+          <w:rFonts w:ascii="Times New Roman" w:hAnsi="Times New Roman" w:cs="Times New Roman"/>
+          <w:b/>
+          <w:bCs/>
+        </w:rPr>
+        <w:t>api</w:t>
+      </w:r>
+      <w:proofErr w:type="spellEnd"/>
+      <w:r>
+        <w:rPr>
+          <w:rFonts w:ascii="Times New Roman" w:hAnsi="Times New Roman" w:cs="Times New Roman"/>
+          <w:b/>
+          <w:bCs/>
+        </w:rPr>
+        <w:t>/</w:t>
+      </w:r>
+      <w:proofErr w:type="spellStart"/>
+      <w:r>
+        <w:rPr>
+          <w:rFonts w:ascii="Times New Roman" w:hAnsi="Times New Roman" w:cs="Times New Roman"/>
+          <w:b/>
+          <w:bCs/>
+        </w:rPr>
+        <w:t>fetchAllNames</w:t>
+      </w:r>
+      <w:proofErr w:type="spellEnd"/>
     </w:p>
     <w:p>
       <w:pPr>
@@ -1340,6 +1621,7 @@
           <w:b/>
           <w:bCs/>
         </w:rPr>
+        <w:lastRenderedPageBreak/>
         <w:t>RESTAPI ENDPOINTS = GET NAME</w:t>
       </w:r>
     </w:p>
@@ -1357,7 +1639,43 @@
           <w:b/>
           <w:bCs/>
         </w:rPr>
-        <w:t>GET /api/fetchName/:id</w:t>
+        <w:t>GET /</w:t>
+      </w:r>
+      <w:proofErr w:type="spellStart"/>
+      <w:r>
+        <w:rPr>
+          <w:rFonts w:ascii="Times New Roman" w:hAnsi="Times New Roman" w:cs="Times New Roman"/>
+          <w:b/>
+          <w:bCs/>
+        </w:rPr>
+        <w:t>api</w:t>
+      </w:r>
+      <w:proofErr w:type="spellEnd"/>
+      <w:r>
+        <w:rPr>
+          <w:rFonts w:ascii="Times New Roman" w:hAnsi="Times New Roman" w:cs="Times New Roman"/>
+          <w:b/>
+          <w:bCs/>
+        </w:rPr>
+        <w:t>/</w:t>
+      </w:r>
+      <w:proofErr w:type="spellStart"/>
+      <w:r>
+        <w:rPr>
+          <w:rFonts w:ascii="Times New Roman" w:hAnsi="Times New Roman" w:cs="Times New Roman"/>
+          <w:b/>
+          <w:bCs/>
+        </w:rPr>
+        <w:t>fetchName</w:t>
+      </w:r>
+      <w:proofErr w:type="spellEnd"/>
+      <w:r>
+        <w:rPr>
+          <w:rFonts w:ascii="Times New Roman" w:hAnsi="Times New Roman" w:cs="Times New Roman"/>
+          <w:b/>
+          <w:bCs/>
+        </w:rPr>
+        <w:t>/:id</w:t>
       </w:r>
     </w:p>
     <w:p>
@@ -1664,6 +1982,7 @@
           <w:b/>
           <w:bCs/>
         </w:rPr>
+        <w:lastRenderedPageBreak/>
         <w:t>RESTAPI ENDPOINTS = UPDATE NAME</w:t>
       </w:r>
     </w:p>
@@ -1681,7 +2000,43 @@
           <w:b/>
           <w:bCs/>
         </w:rPr>
-        <w:t>PUT /api/updateName/:id</w:t>
+        <w:t>PUT /</w:t>
+      </w:r>
+      <w:proofErr w:type="spellStart"/>
+      <w:r>
+        <w:rPr>
+          <w:rFonts w:ascii="Times New Roman" w:hAnsi="Times New Roman" w:cs="Times New Roman"/>
+          <w:b/>
+          <w:bCs/>
+        </w:rPr>
+        <w:t>api</w:t>
+      </w:r>
+      <w:proofErr w:type="spellEnd"/>
+      <w:r>
+        <w:rPr>
+          <w:rFonts w:ascii="Times New Roman" w:hAnsi="Times New Roman" w:cs="Times New Roman"/>
+          <w:b/>
+          <w:bCs/>
+        </w:rPr>
+        <w:t>/</w:t>
+      </w:r>
+      <w:proofErr w:type="spellStart"/>
+      <w:r>
+        <w:rPr>
+          <w:rFonts w:ascii="Times New Roman" w:hAnsi="Times New Roman" w:cs="Times New Roman"/>
+          <w:b/>
+          <w:bCs/>
+        </w:rPr>
+        <w:t>updateName</w:t>
+      </w:r>
+      <w:proofErr w:type="spellEnd"/>
+      <w:r>
+        <w:rPr>
+          <w:rFonts w:ascii="Times New Roman" w:hAnsi="Times New Roman" w:cs="Times New Roman"/>
+          <w:b/>
+          <w:bCs/>
+        </w:rPr>
+        <w:t>/:id</w:t>
       </w:r>
     </w:p>
     <w:p>
@@ -1988,6 +2343,7 @@
           <w:b/>
           <w:bCs/>
         </w:rPr>
+        <w:lastRenderedPageBreak/>
         <w:t>RESTAPI ENDPOINTS = DELETE NAME</w:t>
       </w:r>
     </w:p>
@@ -2005,7 +2361,43 @@
           <w:b/>
           <w:bCs/>
         </w:rPr>
-        <w:t>DELETE /api/deleteName/:id</w:t>
+        <w:t>DELETE /</w:t>
+      </w:r>
+      <w:proofErr w:type="spellStart"/>
+      <w:r>
+        <w:rPr>
+          <w:rFonts w:ascii="Times New Roman" w:hAnsi="Times New Roman" w:cs="Times New Roman"/>
+          <w:b/>
+          <w:bCs/>
+        </w:rPr>
+        <w:t>api</w:t>
+      </w:r>
+      <w:proofErr w:type="spellEnd"/>
+      <w:r>
+        <w:rPr>
+          <w:rFonts w:ascii="Times New Roman" w:hAnsi="Times New Roman" w:cs="Times New Roman"/>
+          <w:b/>
+          <w:bCs/>
+        </w:rPr>
+        <w:t>/</w:t>
+      </w:r>
+      <w:proofErr w:type="spellStart"/>
+      <w:r>
+        <w:rPr>
+          <w:rFonts w:ascii="Times New Roman" w:hAnsi="Times New Roman" w:cs="Times New Roman"/>
+          <w:b/>
+          <w:bCs/>
+        </w:rPr>
+        <w:t>deleteName</w:t>
+      </w:r>
+      <w:proofErr w:type="spellEnd"/>
+      <w:r>
+        <w:rPr>
+          <w:rFonts w:ascii="Times New Roman" w:hAnsi="Times New Roman" w:cs="Times New Roman"/>
+          <w:b/>
+          <w:bCs/>
+        </w:rPr>
+        <w:t>/:id</w:t>
       </w:r>
     </w:p>
     <w:p>
@@ -2262,6 +2654,1340 @@
         </w:rPr>
         <w:t>If there is no such name, it should return "NO SUCH NAME"</w:t>
       </w:r>
+    </w:p>
+    <w:p>
+      <w:pPr>
+        <w:rPr>
+          <w:rFonts w:ascii="Times New Roman" w:hAnsi="Times New Roman" w:cs="Times New Roman"/>
+        </w:rPr>
+      </w:pPr>
+    </w:p>
+    <w:p>
+      <w:pPr>
+        <w:rPr>
+          <w:rFonts w:ascii="Times New Roman" w:hAnsi="Times New Roman" w:cs="Times New Roman"/>
+        </w:rPr>
+      </w:pPr>
+    </w:p>
+    <w:p>
+      <w:pPr>
+        <w:rPr>
+          <w:rFonts w:ascii="Times New Roman" w:hAnsi="Times New Roman" w:cs="Times New Roman"/>
+        </w:rPr>
+      </w:pPr>
+    </w:p>
+    <w:p>
+      <w:pPr>
+        <w:rPr>
+          <w:rFonts w:ascii="Times New Roman" w:hAnsi="Times New Roman" w:cs="Times New Roman"/>
+        </w:rPr>
+      </w:pPr>
+    </w:p>
+    <w:p>
+      <w:pPr>
+        <w:rPr>
+          <w:rFonts w:ascii="Times New Roman" w:hAnsi="Times New Roman" w:cs="Times New Roman"/>
+        </w:rPr>
+      </w:pPr>
+    </w:p>
+    <w:p>
+      <w:pPr>
+        <w:rPr>
+          <w:rFonts w:ascii="Times New Roman" w:hAnsi="Times New Roman" w:cs="Times New Roman"/>
+        </w:rPr>
+      </w:pPr>
+    </w:p>
+    <w:p>
+      <w:pPr>
+        <w:rPr>
+          <w:rFonts w:ascii="Times New Roman" w:hAnsi="Times New Roman" w:cs="Times New Roman"/>
+        </w:rPr>
+      </w:pPr>
+      <w:r>
+        <w:rPr>
+          <w:rFonts w:ascii="Times New Roman" w:hAnsi="Times New Roman" w:cs="Times New Roman"/>
+        </w:rPr>
+        <w:lastRenderedPageBreak/>
+        <w:t>ADD</w:t>
+      </w:r>
+    </w:p>
+    <w:p>
+      <w:pPr>
+        <w:rPr>
+          <w:noProof/>
+        </w:rPr>
+      </w:pPr>
+    </w:p>
+    <w:p>
+      <w:pPr>
+        <w:rPr>
+          <w:rFonts w:ascii="Times New Roman" w:hAnsi="Times New Roman" w:cs="Times New Roman"/>
+        </w:rPr>
+      </w:pPr>
+      <w:r>
+        <w:rPr>
+          <w:noProof/>
+        </w:rPr>
+        <w:drawing>
+          <wp:anchor distT="0" distB="0" distL="114300" distR="114300" simplePos="0" relativeHeight="251677696" behindDoc="0" locked="0" layoutInCell="1" allowOverlap="1" wp14:anchorId="1CC15AD1">
+            <wp:simplePos x="0" y="0"/>
+            <wp:positionH relativeFrom="column">
+              <wp:posOffset>0</wp:posOffset>
+            </wp:positionH>
+            <wp:positionV relativeFrom="paragraph">
+              <wp:posOffset>277495</wp:posOffset>
+            </wp:positionV>
+            <wp:extent cx="5943600" cy="1781175"/>
+            <wp:effectExtent l="0" t="0" r="0" b="9525"/>
+            <wp:wrapThrough wrapText="bothSides">
+              <wp:wrapPolygon edited="0">
+                <wp:start x="0" y="0"/>
+                <wp:lineTo x="0" y="21484"/>
+                <wp:lineTo x="21531" y="21484"/>
+                <wp:lineTo x="21531" y="0"/>
+                <wp:lineTo x="0" y="0"/>
+              </wp:wrapPolygon>
+            </wp:wrapThrough>
+            <wp:docPr id="1010985726" name="Picture 1"/>
+            <wp:cNvGraphicFramePr>
+              <a:graphicFrameLocks xmlns:a="http://schemas.openxmlformats.org/drawingml/2006/main" noChangeAspect="1"/>
+            </wp:cNvGraphicFramePr>
+            <a:graphic xmlns:a="http://schemas.openxmlformats.org/drawingml/2006/main">
+              <a:graphicData uri="http://schemas.openxmlformats.org/drawingml/2006/picture">
+                <pic:pic xmlns:pic="http://schemas.openxmlformats.org/drawingml/2006/picture">
+                  <pic:nvPicPr>
+                    <pic:cNvPr id="1010985726" name=""/>
+                    <pic:cNvPicPr/>
+                  </pic:nvPicPr>
+                  <pic:blipFill rotWithShape="1">
+                    <a:blip r:embed="rId10">
+                      <a:extLst>
+                        <a:ext uri="{28A0092B-C50C-407E-A947-70E740481C1C}">
+                          <a14:useLocalDpi xmlns:a14="http://schemas.microsoft.com/office/drawing/2010/main" val="0"/>
+                        </a:ext>
+                      </a:extLst>
+                    </a:blip>
+                    <a:srcRect b="46693"/>
+                    <a:stretch/>
+                  </pic:blipFill>
+                  <pic:spPr bwMode="auto">
+                    <a:xfrm>
+                      <a:off x="0" y="0"/>
+                      <a:ext cx="5943600" cy="1781175"/>
+                    </a:xfrm>
+                    <a:prstGeom prst="rect">
+                      <a:avLst/>
+                    </a:prstGeom>
+                    <a:ln>
+                      <a:noFill/>
+                    </a:ln>
+                    <a:extLst>
+                      <a:ext uri="{53640926-AAD7-44D8-BBD7-CCE9431645EC}">
+                        <a14:shadowObscured xmlns:a14="http://schemas.microsoft.com/office/drawing/2010/main"/>
+                      </a:ext>
+                    </a:extLst>
+                  </pic:spPr>
+                </pic:pic>
+              </a:graphicData>
+            </a:graphic>
+            <wp14:sizeRelH relativeFrom="page">
+              <wp14:pctWidth>0</wp14:pctWidth>
+            </wp14:sizeRelH>
+            <wp14:sizeRelV relativeFrom="page">
+              <wp14:pctHeight>0</wp14:pctHeight>
+            </wp14:sizeRelV>
+          </wp:anchor>
+        </w:drawing>
+      </w:r>
+      <w:r>
+        <w:rPr>
+          <w:rFonts w:ascii="Times New Roman" w:hAnsi="Times New Roman" w:cs="Times New Roman"/>
+        </w:rPr>
+        <w:t>BODY</w:t>
+      </w:r>
+    </w:p>
+    <w:p>
+      <w:pPr>
+        <w:rPr>
+          <w:noProof/>
+        </w:rPr>
+      </w:pPr>
+    </w:p>
+    <w:p>
+      <w:pPr>
+        <w:rPr>
+          <w:rFonts w:ascii="Times New Roman" w:hAnsi="Times New Roman" w:cs="Times New Roman"/>
+        </w:rPr>
+      </w:pPr>
+      <w:r>
+        <w:rPr>
+          <w:rFonts w:ascii="Times New Roman" w:hAnsi="Times New Roman" w:cs="Times New Roman"/>
+        </w:rPr>
+        <w:t>RESPOSE</w:t>
+      </w:r>
+    </w:p>
+    <w:p>
+      <w:pPr>
+        <w:rPr>
+          <w:rFonts w:ascii="Times New Roman" w:hAnsi="Times New Roman" w:cs="Times New Roman"/>
+        </w:rPr>
+      </w:pPr>
+      <w:r>
+        <w:rPr>
+          <w:noProof/>
+        </w:rPr>
+        <w:drawing>
+          <wp:anchor distT="0" distB="0" distL="114300" distR="114300" simplePos="0" relativeHeight="251678720" behindDoc="0" locked="0" layoutInCell="1" allowOverlap="1" wp14:anchorId="3637D8AD">
+            <wp:simplePos x="0" y="0"/>
+            <wp:positionH relativeFrom="column">
+              <wp:posOffset>-114300</wp:posOffset>
+            </wp:positionH>
+            <wp:positionV relativeFrom="paragraph">
+              <wp:posOffset>166370</wp:posOffset>
+            </wp:positionV>
+            <wp:extent cx="5943600" cy="1588770"/>
+            <wp:effectExtent l="0" t="0" r="0" b="0"/>
+            <wp:wrapThrough wrapText="bothSides">
+              <wp:wrapPolygon edited="0">
+                <wp:start x="0" y="0"/>
+                <wp:lineTo x="0" y="21237"/>
+                <wp:lineTo x="21531" y="21237"/>
+                <wp:lineTo x="21531" y="0"/>
+                <wp:lineTo x="0" y="0"/>
+              </wp:wrapPolygon>
+            </wp:wrapThrough>
+            <wp:docPr id="623416981" name="Picture 1"/>
+            <wp:cNvGraphicFramePr>
+              <a:graphicFrameLocks xmlns:a="http://schemas.openxmlformats.org/drawingml/2006/main" noChangeAspect="1"/>
+            </wp:cNvGraphicFramePr>
+            <a:graphic xmlns:a="http://schemas.openxmlformats.org/drawingml/2006/main">
+              <a:graphicData uri="http://schemas.openxmlformats.org/drawingml/2006/picture">
+                <pic:pic xmlns:pic="http://schemas.openxmlformats.org/drawingml/2006/picture">
+                  <pic:nvPicPr>
+                    <pic:cNvPr id="623416981" name=""/>
+                    <pic:cNvPicPr/>
+                  </pic:nvPicPr>
+                  <pic:blipFill rotWithShape="1">
+                    <a:blip r:embed="rId10">
+                      <a:extLst>
+                        <a:ext uri="{28A0092B-C50C-407E-A947-70E740481C1C}">
+                          <a14:useLocalDpi xmlns:a14="http://schemas.microsoft.com/office/drawing/2010/main" val="0"/>
+                        </a:ext>
+                      </a:extLst>
+                    </a:blip>
+                    <a:srcRect t="52452"/>
+                    <a:stretch/>
+                  </pic:blipFill>
+                  <pic:spPr bwMode="auto">
+                    <a:xfrm>
+                      <a:off x="0" y="0"/>
+                      <a:ext cx="5943600" cy="1588770"/>
+                    </a:xfrm>
+                    <a:prstGeom prst="rect">
+                      <a:avLst/>
+                    </a:prstGeom>
+                    <a:ln>
+                      <a:noFill/>
+                    </a:ln>
+                    <a:extLst>
+                      <a:ext uri="{53640926-AAD7-44D8-BBD7-CCE9431645EC}">
+                        <a14:shadowObscured xmlns:a14="http://schemas.microsoft.com/office/drawing/2010/main"/>
+                      </a:ext>
+                    </a:extLst>
+                  </pic:spPr>
+                </pic:pic>
+              </a:graphicData>
+            </a:graphic>
+            <wp14:sizeRelH relativeFrom="page">
+              <wp14:pctWidth>0</wp14:pctWidth>
+            </wp14:sizeRelH>
+            <wp14:sizeRelV relativeFrom="page">
+              <wp14:pctHeight>0</wp14:pctHeight>
+            </wp14:sizeRelV>
+          </wp:anchor>
+        </w:drawing>
+      </w:r>
+    </w:p>
+    <w:p>
+      <w:pPr>
+        <w:rPr>
+          <w:rFonts w:ascii="Times New Roman" w:hAnsi="Times New Roman" w:cs="Times New Roman"/>
+        </w:rPr>
+      </w:pPr>
+    </w:p>
+    <w:p>
+      <w:pPr>
+        <w:rPr>
+          <w:rFonts w:ascii="Times New Roman" w:hAnsi="Times New Roman" w:cs="Times New Roman"/>
+        </w:rPr>
+      </w:pPr>
+      <w:r>
+        <w:rPr>
+          <w:rFonts w:ascii="Times New Roman" w:hAnsi="Times New Roman" w:cs="Times New Roman"/>
+        </w:rPr>
+        <w:t>FETCH ALL NAMES</w:t>
+      </w:r>
+    </w:p>
+    <w:p>
+      <w:pPr>
+        <w:rPr>
+          <w:noProof/>
+        </w:rPr>
+      </w:pPr>
+    </w:p>
+    <w:p>
+      <w:pPr>
+        <w:rPr>
+          <w:rFonts w:ascii="Times New Roman" w:hAnsi="Times New Roman" w:cs="Times New Roman"/>
+        </w:rPr>
+      </w:pPr>
+      <w:r>
+        <w:rPr>
+          <w:noProof/>
+        </w:rPr>
+        <w:drawing>
+          <wp:anchor distT="0" distB="0" distL="114300" distR="114300" simplePos="0" relativeHeight="251673600" behindDoc="0" locked="0" layoutInCell="1" allowOverlap="1" wp14:anchorId="027D60F4">
+            <wp:simplePos x="0" y="0"/>
+            <wp:positionH relativeFrom="column">
+              <wp:posOffset>0</wp:posOffset>
+            </wp:positionH>
+            <wp:positionV relativeFrom="paragraph">
+              <wp:posOffset>276860</wp:posOffset>
+            </wp:positionV>
+            <wp:extent cx="5943600" cy="1800225"/>
+            <wp:effectExtent l="0" t="0" r="0" b="9525"/>
+            <wp:wrapThrough wrapText="bothSides">
+              <wp:wrapPolygon edited="0">
+                <wp:start x="0" y="0"/>
+                <wp:lineTo x="0" y="21486"/>
+                <wp:lineTo x="21531" y="21486"/>
+                <wp:lineTo x="21531" y="0"/>
+                <wp:lineTo x="0" y="0"/>
+              </wp:wrapPolygon>
+            </wp:wrapThrough>
+            <wp:docPr id="1051803192" name="Picture 1"/>
+            <wp:cNvGraphicFramePr>
+              <a:graphicFrameLocks xmlns:a="http://schemas.openxmlformats.org/drawingml/2006/main" noChangeAspect="1"/>
+            </wp:cNvGraphicFramePr>
+            <a:graphic xmlns:a="http://schemas.openxmlformats.org/drawingml/2006/main">
+              <a:graphicData uri="http://schemas.openxmlformats.org/drawingml/2006/picture">
+                <pic:pic xmlns:pic="http://schemas.openxmlformats.org/drawingml/2006/picture">
+                  <pic:nvPicPr>
+                    <pic:cNvPr id="1051803192" name=""/>
+                    <pic:cNvPicPr/>
+                  </pic:nvPicPr>
+                  <pic:blipFill rotWithShape="1">
+                    <a:blip r:embed="rId11">
+                      <a:extLst>
+                        <a:ext uri="{28A0092B-C50C-407E-A947-70E740481C1C}">
+                          <a14:useLocalDpi xmlns:a14="http://schemas.microsoft.com/office/drawing/2010/main" val="0"/>
+                        </a:ext>
+                      </a:extLst>
+                    </a:blip>
+                    <a:srcRect b="46123"/>
+                    <a:stretch/>
+                  </pic:blipFill>
+                  <pic:spPr bwMode="auto">
+                    <a:xfrm>
+                      <a:off x="0" y="0"/>
+                      <a:ext cx="5943600" cy="1800225"/>
+                    </a:xfrm>
+                    <a:prstGeom prst="rect">
+                      <a:avLst/>
+                    </a:prstGeom>
+                    <a:ln>
+                      <a:noFill/>
+                    </a:ln>
+                    <a:extLst>
+                      <a:ext uri="{53640926-AAD7-44D8-BBD7-CCE9431645EC}">
+                        <a14:shadowObscured xmlns:a14="http://schemas.microsoft.com/office/drawing/2010/main"/>
+                      </a:ext>
+                    </a:extLst>
+                  </pic:spPr>
+                </pic:pic>
+              </a:graphicData>
+            </a:graphic>
+            <wp14:sizeRelH relativeFrom="page">
+              <wp14:pctWidth>0</wp14:pctWidth>
+            </wp14:sizeRelH>
+            <wp14:sizeRelV relativeFrom="page">
+              <wp14:pctHeight>0</wp14:pctHeight>
+            </wp14:sizeRelV>
+          </wp:anchor>
+        </w:drawing>
+      </w:r>
+      <w:r>
+        <w:rPr>
+          <w:rFonts w:ascii="Times New Roman" w:hAnsi="Times New Roman" w:cs="Times New Roman"/>
+        </w:rPr>
+        <w:t>BODY</w:t>
+      </w:r>
+    </w:p>
+    <w:p>
+      <w:pPr>
+        <w:rPr>
+          <w:rFonts w:ascii="Times New Roman" w:hAnsi="Times New Roman" w:cs="Times New Roman"/>
+        </w:rPr>
+      </w:pPr>
+    </w:p>
+    <w:p>
+      <w:pPr>
+        <w:rPr>
+          <w:rFonts w:ascii="Times New Roman" w:hAnsi="Times New Roman" w:cs="Times New Roman"/>
+        </w:rPr>
+      </w:pPr>
+    </w:p>
+    <w:p>
+      <w:pPr>
+        <w:rPr>
+          <w:rFonts w:ascii="Times New Roman" w:hAnsi="Times New Roman" w:cs="Times New Roman"/>
+        </w:rPr>
+      </w:pPr>
+      <w:r>
+        <w:rPr>
+          <w:noProof/>
+        </w:rPr>
+        <w:drawing>
+          <wp:anchor distT="0" distB="0" distL="114300" distR="114300" simplePos="0" relativeHeight="251674624" behindDoc="0" locked="0" layoutInCell="1" allowOverlap="1" wp14:anchorId="1461F1BC">
+            <wp:simplePos x="0" y="0"/>
+            <wp:positionH relativeFrom="column">
+              <wp:posOffset>57150</wp:posOffset>
+            </wp:positionH>
+            <wp:positionV relativeFrom="paragraph">
+              <wp:posOffset>342265</wp:posOffset>
+            </wp:positionV>
+            <wp:extent cx="5943600" cy="1445895"/>
+            <wp:effectExtent l="0" t="0" r="0" b="1905"/>
+            <wp:wrapThrough wrapText="bothSides">
+              <wp:wrapPolygon edited="0">
+                <wp:start x="0" y="0"/>
+                <wp:lineTo x="0" y="21344"/>
+                <wp:lineTo x="21531" y="21344"/>
+                <wp:lineTo x="21531" y="0"/>
+                <wp:lineTo x="0" y="0"/>
+              </wp:wrapPolygon>
+            </wp:wrapThrough>
+            <wp:docPr id="510176952" name="Picture 1"/>
+            <wp:cNvGraphicFramePr>
+              <a:graphicFrameLocks xmlns:a="http://schemas.openxmlformats.org/drawingml/2006/main" noChangeAspect="1"/>
+            </wp:cNvGraphicFramePr>
+            <a:graphic xmlns:a="http://schemas.openxmlformats.org/drawingml/2006/main">
+              <a:graphicData uri="http://schemas.openxmlformats.org/drawingml/2006/picture">
+                <pic:pic xmlns:pic="http://schemas.openxmlformats.org/drawingml/2006/picture">
+                  <pic:nvPicPr>
+                    <pic:cNvPr id="510176952" name=""/>
+                    <pic:cNvPicPr/>
+                  </pic:nvPicPr>
+                  <pic:blipFill rotWithShape="1">
+                    <a:blip r:embed="rId11">
+                      <a:extLst>
+                        <a:ext uri="{28A0092B-C50C-407E-A947-70E740481C1C}">
+                          <a14:useLocalDpi xmlns:a14="http://schemas.microsoft.com/office/drawing/2010/main" val="0"/>
+                        </a:ext>
+                      </a:extLst>
+                    </a:blip>
+                    <a:srcRect t="56728"/>
+                    <a:stretch/>
+                  </pic:blipFill>
+                  <pic:spPr bwMode="auto">
+                    <a:xfrm>
+                      <a:off x="0" y="0"/>
+                      <a:ext cx="5943600" cy="1445895"/>
+                    </a:xfrm>
+                    <a:prstGeom prst="rect">
+                      <a:avLst/>
+                    </a:prstGeom>
+                    <a:ln>
+                      <a:noFill/>
+                    </a:ln>
+                    <a:extLst>
+                      <a:ext uri="{53640926-AAD7-44D8-BBD7-CCE9431645EC}">
+                        <a14:shadowObscured xmlns:a14="http://schemas.microsoft.com/office/drawing/2010/main"/>
+                      </a:ext>
+                    </a:extLst>
+                  </pic:spPr>
+                </pic:pic>
+              </a:graphicData>
+            </a:graphic>
+            <wp14:sizeRelH relativeFrom="page">
+              <wp14:pctWidth>0</wp14:pctWidth>
+            </wp14:sizeRelH>
+            <wp14:sizeRelV relativeFrom="page">
+              <wp14:pctHeight>0</wp14:pctHeight>
+            </wp14:sizeRelV>
+          </wp:anchor>
+        </w:drawing>
+      </w:r>
+      <w:r>
+        <w:rPr>
+          <w:rFonts w:ascii="Times New Roman" w:hAnsi="Times New Roman" w:cs="Times New Roman"/>
+        </w:rPr>
+        <w:t>RESPONSE</w:t>
+      </w:r>
+    </w:p>
+    <w:p>
+      <w:pPr>
+        <w:rPr>
+          <w:noProof/>
+        </w:rPr>
+      </w:pPr>
+    </w:p>
+    <w:p>
+      <w:pPr>
+        <w:rPr>
+          <w:rFonts w:ascii="Times New Roman" w:hAnsi="Times New Roman" w:cs="Times New Roman"/>
+        </w:rPr>
+      </w:pPr>
+    </w:p>
+    <w:p>
+      <w:pPr>
+        <w:rPr>
+          <w:rFonts w:ascii="Times New Roman" w:hAnsi="Times New Roman" w:cs="Times New Roman"/>
+        </w:rPr>
+      </w:pPr>
+    </w:p>
+    <w:p>
+      <w:pPr>
+        <w:rPr>
+          <w:rFonts w:ascii="Times New Roman" w:hAnsi="Times New Roman" w:cs="Times New Roman"/>
+        </w:rPr>
+      </w:pPr>
+    </w:p>
+    <w:p>
+      <w:pPr>
+        <w:rPr>
+          <w:rFonts w:ascii="Times New Roman" w:hAnsi="Times New Roman" w:cs="Times New Roman"/>
+        </w:rPr>
+      </w:pPr>
+      <w:r>
+        <w:rPr>
+          <w:rFonts w:ascii="Times New Roman" w:hAnsi="Times New Roman" w:cs="Times New Roman"/>
+        </w:rPr>
+        <w:t>FETCH NAME</w:t>
+      </w:r>
+    </w:p>
+    <w:p>
+      <w:pPr>
+        <w:rPr>
+          <w:noProof/>
+        </w:rPr>
+      </w:pPr>
+    </w:p>
+    <w:p>
+      <w:pPr>
+        <w:rPr>
+          <w:rFonts w:ascii="Times New Roman" w:hAnsi="Times New Roman" w:cs="Times New Roman"/>
+        </w:rPr>
+      </w:pPr>
+      <w:r>
+        <w:rPr>
+          <w:noProof/>
+        </w:rPr>
+        <w:drawing>
+          <wp:anchor distT="0" distB="0" distL="114300" distR="114300" simplePos="0" relativeHeight="251671552" behindDoc="0" locked="0" layoutInCell="1" allowOverlap="1" wp14:anchorId="4A5A63CC">
+            <wp:simplePos x="0" y="0"/>
+            <wp:positionH relativeFrom="column">
+              <wp:posOffset>0</wp:posOffset>
+            </wp:positionH>
+            <wp:positionV relativeFrom="paragraph">
+              <wp:posOffset>276860</wp:posOffset>
+            </wp:positionV>
+            <wp:extent cx="5943600" cy="1724025"/>
+            <wp:effectExtent l="0" t="0" r="0" b="9525"/>
+            <wp:wrapThrough wrapText="bothSides">
+              <wp:wrapPolygon edited="0">
+                <wp:start x="0" y="0"/>
+                <wp:lineTo x="0" y="21481"/>
+                <wp:lineTo x="21531" y="21481"/>
+                <wp:lineTo x="21531" y="0"/>
+                <wp:lineTo x="0" y="0"/>
+              </wp:wrapPolygon>
+            </wp:wrapThrough>
+            <wp:docPr id="1845409471" name="Picture 1"/>
+            <wp:cNvGraphicFramePr>
+              <a:graphicFrameLocks xmlns:a="http://schemas.openxmlformats.org/drawingml/2006/main" noChangeAspect="1"/>
+            </wp:cNvGraphicFramePr>
+            <a:graphic xmlns:a="http://schemas.openxmlformats.org/drawingml/2006/main">
+              <a:graphicData uri="http://schemas.openxmlformats.org/drawingml/2006/picture">
+                <pic:pic xmlns:pic="http://schemas.openxmlformats.org/drawingml/2006/picture">
+                  <pic:nvPicPr>
+                    <pic:cNvPr id="1845409471" name=""/>
+                    <pic:cNvPicPr/>
+                  </pic:nvPicPr>
+                  <pic:blipFill rotWithShape="1">
+                    <a:blip r:embed="rId12">
+                      <a:extLst>
+                        <a:ext uri="{28A0092B-C50C-407E-A947-70E740481C1C}">
+                          <a14:useLocalDpi xmlns:a14="http://schemas.microsoft.com/office/drawing/2010/main" val="0"/>
+                        </a:ext>
+                      </a:extLst>
+                    </a:blip>
+                    <a:srcRect b="48404"/>
+                    <a:stretch/>
+                  </pic:blipFill>
+                  <pic:spPr bwMode="auto">
+                    <a:xfrm>
+                      <a:off x="0" y="0"/>
+                      <a:ext cx="5943600" cy="1724025"/>
+                    </a:xfrm>
+                    <a:prstGeom prst="rect">
+                      <a:avLst/>
+                    </a:prstGeom>
+                    <a:ln>
+                      <a:noFill/>
+                    </a:ln>
+                    <a:extLst>
+                      <a:ext uri="{53640926-AAD7-44D8-BBD7-CCE9431645EC}">
+                        <a14:shadowObscured xmlns:a14="http://schemas.microsoft.com/office/drawing/2010/main"/>
+                      </a:ext>
+                    </a:extLst>
+                  </pic:spPr>
+                </pic:pic>
+              </a:graphicData>
+            </a:graphic>
+            <wp14:sizeRelH relativeFrom="page">
+              <wp14:pctWidth>0</wp14:pctWidth>
+            </wp14:sizeRelH>
+            <wp14:sizeRelV relativeFrom="page">
+              <wp14:pctHeight>0</wp14:pctHeight>
+            </wp14:sizeRelV>
+          </wp:anchor>
+        </w:drawing>
+      </w:r>
+      <w:r>
+        <w:rPr>
+          <w:rFonts w:ascii="Times New Roman" w:hAnsi="Times New Roman" w:cs="Times New Roman"/>
+        </w:rPr>
+        <w:t>BODY</w:t>
+      </w:r>
+    </w:p>
+    <w:p>
+      <w:pPr>
+        <w:rPr>
+          <w:rFonts w:ascii="Times New Roman" w:hAnsi="Times New Roman" w:cs="Times New Roman"/>
+        </w:rPr>
+      </w:pPr>
+    </w:p>
+    <w:p>
+      <w:pPr>
+        <w:rPr>
+          <w:rFonts w:ascii="Times New Roman" w:hAnsi="Times New Roman" w:cs="Times New Roman"/>
+        </w:rPr>
+      </w:pPr>
+    </w:p>
+    <w:p>
+      <w:pPr>
+        <w:rPr>
+          <w:rFonts w:ascii="Times New Roman" w:hAnsi="Times New Roman" w:cs="Times New Roman"/>
+        </w:rPr>
+      </w:pPr>
+      <w:r>
+        <w:rPr>
+          <w:noProof/>
+        </w:rPr>
+        <w:lastRenderedPageBreak/>
+        <w:drawing>
+          <wp:anchor distT="0" distB="0" distL="114300" distR="114300" simplePos="0" relativeHeight="251672576" behindDoc="0" locked="0" layoutInCell="1" allowOverlap="1" wp14:anchorId="4FC9A7F3">
+            <wp:simplePos x="0" y="0"/>
+            <wp:positionH relativeFrom="column">
+              <wp:posOffset>0</wp:posOffset>
+            </wp:positionH>
+            <wp:positionV relativeFrom="paragraph">
+              <wp:posOffset>303530</wp:posOffset>
+            </wp:positionV>
+            <wp:extent cx="5943600" cy="1531620"/>
+            <wp:effectExtent l="0" t="0" r="0" b="0"/>
+            <wp:wrapThrough wrapText="bothSides">
+              <wp:wrapPolygon edited="0">
+                <wp:start x="0" y="0"/>
+                <wp:lineTo x="0" y="21224"/>
+                <wp:lineTo x="21531" y="21224"/>
+                <wp:lineTo x="21531" y="0"/>
+                <wp:lineTo x="0" y="0"/>
+              </wp:wrapPolygon>
+            </wp:wrapThrough>
+            <wp:docPr id="475367253" name="Picture 1"/>
+            <wp:cNvGraphicFramePr>
+              <a:graphicFrameLocks xmlns:a="http://schemas.openxmlformats.org/drawingml/2006/main" noChangeAspect="1"/>
+            </wp:cNvGraphicFramePr>
+            <a:graphic xmlns:a="http://schemas.openxmlformats.org/drawingml/2006/main">
+              <a:graphicData uri="http://schemas.openxmlformats.org/drawingml/2006/picture">
+                <pic:pic xmlns:pic="http://schemas.openxmlformats.org/drawingml/2006/picture">
+                  <pic:nvPicPr>
+                    <pic:cNvPr id="475367253" name=""/>
+                    <pic:cNvPicPr/>
+                  </pic:nvPicPr>
+                  <pic:blipFill rotWithShape="1">
+                    <a:blip r:embed="rId12">
+                      <a:extLst>
+                        <a:ext uri="{28A0092B-C50C-407E-A947-70E740481C1C}">
+                          <a14:useLocalDpi xmlns:a14="http://schemas.microsoft.com/office/drawing/2010/main" val="0"/>
+                        </a:ext>
+                      </a:extLst>
+                    </a:blip>
+                    <a:srcRect t="54162"/>
+                    <a:stretch/>
+                  </pic:blipFill>
+                  <pic:spPr bwMode="auto">
+                    <a:xfrm>
+                      <a:off x="0" y="0"/>
+                      <a:ext cx="5943600" cy="1531620"/>
+                    </a:xfrm>
+                    <a:prstGeom prst="rect">
+                      <a:avLst/>
+                    </a:prstGeom>
+                    <a:ln>
+                      <a:noFill/>
+                    </a:ln>
+                    <a:extLst>
+                      <a:ext uri="{53640926-AAD7-44D8-BBD7-CCE9431645EC}">
+                        <a14:shadowObscured xmlns:a14="http://schemas.microsoft.com/office/drawing/2010/main"/>
+                      </a:ext>
+                    </a:extLst>
+                  </pic:spPr>
+                </pic:pic>
+              </a:graphicData>
+            </a:graphic>
+            <wp14:sizeRelH relativeFrom="page">
+              <wp14:pctWidth>0</wp14:pctWidth>
+            </wp14:sizeRelH>
+            <wp14:sizeRelV relativeFrom="page">
+              <wp14:pctHeight>0</wp14:pctHeight>
+            </wp14:sizeRelV>
+          </wp:anchor>
+        </w:drawing>
+      </w:r>
+      <w:r>
+        <w:rPr>
+          <w:rFonts w:ascii="Times New Roman" w:hAnsi="Times New Roman" w:cs="Times New Roman"/>
+        </w:rPr>
+        <w:t>RESPONSE</w:t>
+      </w:r>
+    </w:p>
+    <w:p>
+      <w:pPr>
+        <w:rPr>
+          <w:noProof/>
+        </w:rPr>
+      </w:pPr>
+    </w:p>
+    <w:p>
+      <w:pPr>
+        <w:rPr>
+          <w:rFonts w:ascii="Times New Roman" w:hAnsi="Times New Roman" w:cs="Times New Roman"/>
+        </w:rPr>
+      </w:pPr>
+    </w:p>
+    <w:p>
+      <w:pPr>
+        <w:rPr>
+          <w:rFonts w:ascii="Times New Roman" w:hAnsi="Times New Roman" w:cs="Times New Roman"/>
+        </w:rPr>
+      </w:pPr>
+    </w:p>
+    <w:p>
+      <w:pPr>
+        <w:rPr>
+          <w:rFonts w:ascii="Times New Roman" w:hAnsi="Times New Roman" w:cs="Times New Roman"/>
+        </w:rPr>
+      </w:pPr>
+    </w:p>
+    <w:p>
+      <w:pPr>
+        <w:rPr>
+          <w:rFonts w:ascii="Times New Roman" w:hAnsi="Times New Roman" w:cs="Times New Roman"/>
+        </w:rPr>
+      </w:pPr>
+    </w:p>
+    <w:p>
+      <w:pPr>
+        <w:rPr>
+          <w:rFonts w:ascii="Times New Roman" w:hAnsi="Times New Roman" w:cs="Times New Roman"/>
+        </w:rPr>
+      </w:pPr>
+    </w:p>
+    <w:p>
+      <w:pPr>
+        <w:rPr>
+          <w:rFonts w:ascii="Times New Roman" w:hAnsi="Times New Roman" w:cs="Times New Roman"/>
+        </w:rPr>
+      </w:pPr>
+    </w:p>
+    <w:p>
+      <w:pPr>
+        <w:rPr>
+          <w:rFonts w:ascii="Times New Roman" w:hAnsi="Times New Roman" w:cs="Times New Roman"/>
+        </w:rPr>
+      </w:pPr>
+    </w:p>
+    <w:p>
+      <w:pPr>
+        <w:rPr>
+          <w:rFonts w:ascii="Times New Roman" w:hAnsi="Times New Roman" w:cs="Times New Roman"/>
+        </w:rPr>
+      </w:pPr>
+    </w:p>
+    <w:p>
+      <w:pPr>
+        <w:rPr>
+          <w:rFonts w:ascii="Times New Roman" w:hAnsi="Times New Roman" w:cs="Times New Roman"/>
+        </w:rPr>
+      </w:pPr>
+    </w:p>
+    <w:p>
+      <w:pPr>
+        <w:rPr>
+          <w:rFonts w:ascii="Times New Roman" w:hAnsi="Times New Roman" w:cs="Times New Roman"/>
+        </w:rPr>
+      </w:pPr>
+    </w:p>
+    <w:p>
+      <w:pPr>
+        <w:rPr>
+          <w:rFonts w:ascii="Times New Roman" w:hAnsi="Times New Roman" w:cs="Times New Roman"/>
+        </w:rPr>
+      </w:pPr>
+    </w:p>
+    <w:p>
+      <w:pPr>
+        <w:rPr>
+          <w:rFonts w:ascii="Times New Roman" w:hAnsi="Times New Roman" w:cs="Times New Roman"/>
+        </w:rPr>
+      </w:pPr>
+      <w:r>
+        <w:rPr>
+          <w:rFonts w:ascii="Times New Roman" w:hAnsi="Times New Roman" w:cs="Times New Roman"/>
+        </w:rPr>
+        <w:t xml:space="preserve">UPDATE </w:t>
+      </w:r>
+    </w:p>
+    <w:p>
+      <w:pPr>
+        <w:rPr>
+          <w:noProof/>
+        </w:rPr>
+      </w:pPr>
+    </w:p>
+    <w:p>
+      <w:pPr>
+        <w:rPr>
+          <w:rFonts w:ascii="Times New Roman" w:hAnsi="Times New Roman" w:cs="Times New Roman"/>
+        </w:rPr>
+      </w:pPr>
+      <w:r>
+        <w:rPr>
+          <w:noProof/>
+        </w:rPr>
+        <w:drawing>
+          <wp:anchor distT="0" distB="0" distL="114300" distR="114300" simplePos="0" relativeHeight="251669504" behindDoc="0" locked="0" layoutInCell="1" allowOverlap="1" wp14:anchorId="73DE21E4">
+            <wp:simplePos x="0" y="0"/>
+            <wp:positionH relativeFrom="column">
+              <wp:posOffset>0</wp:posOffset>
+            </wp:positionH>
+            <wp:positionV relativeFrom="paragraph">
+              <wp:posOffset>277495</wp:posOffset>
+            </wp:positionV>
+            <wp:extent cx="5943600" cy="1771650"/>
+            <wp:effectExtent l="0" t="0" r="0" b="0"/>
+            <wp:wrapThrough wrapText="bothSides">
+              <wp:wrapPolygon edited="0">
+                <wp:start x="0" y="0"/>
+                <wp:lineTo x="0" y="21368"/>
+                <wp:lineTo x="21531" y="21368"/>
+                <wp:lineTo x="21531" y="0"/>
+                <wp:lineTo x="0" y="0"/>
+              </wp:wrapPolygon>
+            </wp:wrapThrough>
+            <wp:docPr id="1938327740" name="Picture 1"/>
+            <wp:cNvGraphicFramePr>
+              <a:graphicFrameLocks xmlns:a="http://schemas.openxmlformats.org/drawingml/2006/main" noChangeAspect="1"/>
+            </wp:cNvGraphicFramePr>
+            <a:graphic xmlns:a="http://schemas.openxmlformats.org/drawingml/2006/main">
+              <a:graphicData uri="http://schemas.openxmlformats.org/drawingml/2006/picture">
+                <pic:pic xmlns:pic="http://schemas.openxmlformats.org/drawingml/2006/picture">
+                  <pic:nvPicPr>
+                    <pic:cNvPr id="1938327740" name=""/>
+                    <pic:cNvPicPr/>
+                  </pic:nvPicPr>
+                  <pic:blipFill rotWithShape="1">
+                    <a:blip r:embed="rId13">
+                      <a:extLst>
+                        <a:ext uri="{28A0092B-C50C-407E-A947-70E740481C1C}">
+                          <a14:useLocalDpi xmlns:a14="http://schemas.microsoft.com/office/drawing/2010/main" val="0"/>
+                        </a:ext>
+                      </a:extLst>
+                    </a:blip>
+                    <a:srcRect b="46978"/>
+                    <a:stretch/>
+                  </pic:blipFill>
+                  <pic:spPr bwMode="auto">
+                    <a:xfrm>
+                      <a:off x="0" y="0"/>
+                      <a:ext cx="5943600" cy="1771650"/>
+                    </a:xfrm>
+                    <a:prstGeom prst="rect">
+                      <a:avLst/>
+                    </a:prstGeom>
+                    <a:ln>
+                      <a:noFill/>
+                    </a:ln>
+                    <a:extLst>
+                      <a:ext uri="{53640926-AAD7-44D8-BBD7-CCE9431645EC}">
+                        <a14:shadowObscured xmlns:a14="http://schemas.microsoft.com/office/drawing/2010/main"/>
+                      </a:ext>
+                    </a:extLst>
+                  </pic:spPr>
+                </pic:pic>
+              </a:graphicData>
+            </a:graphic>
+            <wp14:sizeRelH relativeFrom="page">
+              <wp14:pctWidth>0</wp14:pctWidth>
+            </wp14:sizeRelH>
+            <wp14:sizeRelV relativeFrom="page">
+              <wp14:pctHeight>0</wp14:pctHeight>
+            </wp14:sizeRelV>
+          </wp:anchor>
+        </w:drawing>
+      </w:r>
+      <w:r>
+        <w:rPr>
+          <w:rFonts w:ascii="Times New Roman" w:hAnsi="Times New Roman" w:cs="Times New Roman"/>
+        </w:rPr>
+        <w:t>BODY</w:t>
+      </w:r>
+    </w:p>
+    <w:p>
+      <w:pPr>
+        <w:rPr>
+          <w:rFonts w:ascii="Times New Roman" w:hAnsi="Times New Roman" w:cs="Times New Roman"/>
+        </w:rPr>
+      </w:pPr>
+    </w:p>
+    <w:p>
+      <w:pPr>
+        <w:rPr>
+          <w:noProof/>
+        </w:rPr>
+      </w:pPr>
+    </w:p>
+    <w:p>
+      <w:pPr>
+        <w:rPr>
+          <w:rFonts w:ascii="Times New Roman" w:hAnsi="Times New Roman" w:cs="Times New Roman"/>
+        </w:rPr>
+      </w:pPr>
+      <w:r>
+        <w:rPr>
+          <w:rFonts w:ascii="Times New Roman" w:hAnsi="Times New Roman" w:cs="Times New Roman"/>
+        </w:rPr>
+        <w:lastRenderedPageBreak/>
+        <w:t>RESPONSE</w:t>
+      </w:r>
+    </w:p>
+    <w:p>
+      <w:pPr>
+        <w:rPr>
+          <w:rFonts w:ascii="Times New Roman" w:hAnsi="Times New Roman" w:cs="Times New Roman"/>
+        </w:rPr>
+      </w:pPr>
+      <w:r>
+        <w:rPr>
+          <w:noProof/>
+        </w:rPr>
+        <w:drawing>
+          <wp:anchor distT="0" distB="0" distL="114300" distR="114300" simplePos="0" relativeHeight="251670528" behindDoc="0" locked="0" layoutInCell="1" allowOverlap="1" wp14:anchorId="05B6CBD9">
+            <wp:simplePos x="0" y="0"/>
+            <wp:positionH relativeFrom="column">
+              <wp:posOffset>-57150</wp:posOffset>
+            </wp:positionH>
+            <wp:positionV relativeFrom="paragraph">
+              <wp:posOffset>163830</wp:posOffset>
+            </wp:positionV>
+            <wp:extent cx="5943600" cy="1352550"/>
+            <wp:effectExtent l="0" t="0" r="0" b="0"/>
+            <wp:wrapThrough wrapText="bothSides">
+              <wp:wrapPolygon edited="0">
+                <wp:start x="0" y="0"/>
+                <wp:lineTo x="0" y="21296"/>
+                <wp:lineTo x="21531" y="21296"/>
+                <wp:lineTo x="21531" y="0"/>
+                <wp:lineTo x="0" y="0"/>
+              </wp:wrapPolygon>
+            </wp:wrapThrough>
+            <wp:docPr id="1626197670" name="Picture 1"/>
+            <wp:cNvGraphicFramePr>
+              <a:graphicFrameLocks xmlns:a="http://schemas.openxmlformats.org/drawingml/2006/main" noChangeAspect="1"/>
+            </wp:cNvGraphicFramePr>
+            <a:graphic xmlns:a="http://schemas.openxmlformats.org/drawingml/2006/main">
+              <a:graphicData uri="http://schemas.openxmlformats.org/drawingml/2006/picture">
+                <pic:pic xmlns:pic="http://schemas.openxmlformats.org/drawingml/2006/picture">
+                  <pic:nvPicPr>
+                    <pic:cNvPr id="1626197670" name=""/>
+                    <pic:cNvPicPr/>
+                  </pic:nvPicPr>
+                  <pic:blipFill rotWithShape="1">
+                    <a:blip r:embed="rId13">
+                      <a:extLst>
+                        <a:ext uri="{28A0092B-C50C-407E-A947-70E740481C1C}">
+                          <a14:useLocalDpi xmlns:a14="http://schemas.microsoft.com/office/drawing/2010/main" val="0"/>
+                        </a:ext>
+                      </a:extLst>
+                    </a:blip>
+                    <a:srcRect t="51026" b="8495"/>
+                    <a:stretch/>
+                  </pic:blipFill>
+                  <pic:spPr bwMode="auto">
+                    <a:xfrm>
+                      <a:off x="0" y="0"/>
+                      <a:ext cx="5943600" cy="1352550"/>
+                    </a:xfrm>
+                    <a:prstGeom prst="rect">
+                      <a:avLst/>
+                    </a:prstGeom>
+                    <a:ln>
+                      <a:noFill/>
+                    </a:ln>
+                    <a:extLst>
+                      <a:ext uri="{53640926-AAD7-44D8-BBD7-CCE9431645EC}">
+                        <a14:shadowObscured xmlns:a14="http://schemas.microsoft.com/office/drawing/2010/main"/>
+                      </a:ext>
+                    </a:extLst>
+                  </pic:spPr>
+                </pic:pic>
+              </a:graphicData>
+            </a:graphic>
+            <wp14:sizeRelH relativeFrom="page">
+              <wp14:pctWidth>0</wp14:pctWidth>
+            </wp14:sizeRelH>
+            <wp14:sizeRelV relativeFrom="page">
+              <wp14:pctHeight>0</wp14:pctHeight>
+            </wp14:sizeRelV>
+          </wp:anchor>
+        </w:drawing>
+      </w:r>
+    </w:p>
+    <w:p>
+      <w:pPr>
+        <w:rPr>
+          <w:rFonts w:ascii="Times New Roman" w:hAnsi="Times New Roman" w:cs="Times New Roman"/>
+        </w:rPr>
+      </w:pPr>
+    </w:p>
+    <w:p>
+      <w:pPr>
+        <w:rPr>
+          <w:rFonts w:ascii="Times New Roman" w:hAnsi="Times New Roman" w:cs="Times New Roman"/>
+        </w:rPr>
+      </w:pPr>
+    </w:p>
+    <w:p>
+      <w:pPr>
+        <w:rPr>
+          <w:rFonts w:ascii="Times New Roman" w:hAnsi="Times New Roman" w:cs="Times New Roman"/>
+        </w:rPr>
+      </w:pPr>
+    </w:p>
+    <w:p>
+      <w:pPr>
+        <w:rPr>
+          <w:rFonts w:ascii="Times New Roman" w:hAnsi="Times New Roman" w:cs="Times New Roman"/>
+        </w:rPr>
+      </w:pPr>
+    </w:p>
+    <w:p>
+      <w:pPr>
+        <w:rPr>
+          <w:rFonts w:ascii="Times New Roman" w:hAnsi="Times New Roman" w:cs="Times New Roman"/>
+        </w:rPr>
+      </w:pPr>
+    </w:p>
+    <w:p>
+      <w:pPr>
+        <w:rPr>
+          <w:rFonts w:ascii="Times New Roman" w:hAnsi="Times New Roman" w:cs="Times New Roman"/>
+        </w:rPr>
+      </w:pPr>
+    </w:p>
+    <w:p>
+      <w:pPr>
+        <w:rPr>
+          <w:rFonts w:ascii="Times New Roman" w:hAnsi="Times New Roman" w:cs="Times New Roman"/>
+        </w:rPr>
+      </w:pPr>
+    </w:p>
+    <w:p>
+      <w:pPr>
+        <w:rPr>
+          <w:rFonts w:ascii="Times New Roman" w:hAnsi="Times New Roman" w:cs="Times New Roman"/>
+        </w:rPr>
+      </w:pPr>
+    </w:p>
+    <w:p>
+      <w:pPr>
+        <w:rPr>
+          <w:rFonts w:ascii="Times New Roman" w:hAnsi="Times New Roman" w:cs="Times New Roman"/>
+        </w:rPr>
+      </w:pPr>
+    </w:p>
+    <w:p>
+      <w:pPr>
+        <w:rPr>
+          <w:rFonts w:ascii="Times New Roman" w:hAnsi="Times New Roman" w:cs="Times New Roman"/>
+        </w:rPr>
+      </w:pPr>
+    </w:p>
+    <w:p>
+      <w:pPr>
+        <w:rPr>
+          <w:rFonts w:ascii="Times New Roman" w:hAnsi="Times New Roman" w:cs="Times New Roman"/>
+        </w:rPr>
+      </w:pPr>
+    </w:p>
+    <w:p>
+      <w:pPr>
+        <w:rPr>
+          <w:rFonts w:ascii="Times New Roman" w:hAnsi="Times New Roman" w:cs="Times New Roman"/>
+        </w:rPr>
+      </w:pPr>
+    </w:p>
+    <w:p>
+      <w:pPr>
+        <w:rPr>
+          <w:rFonts w:ascii="Times New Roman" w:hAnsi="Times New Roman" w:cs="Times New Roman"/>
+        </w:rPr>
+      </w:pPr>
+      <w:r>
+        <w:rPr>
+          <w:rFonts w:ascii="Times New Roman" w:hAnsi="Times New Roman" w:cs="Times New Roman"/>
+        </w:rPr>
+        <w:t>DELETE</w:t>
+      </w:r>
+    </w:p>
+    <w:p>
+      <w:pPr>
+        <w:rPr>
+          <w:rFonts w:ascii="Times New Roman" w:hAnsi="Times New Roman" w:cs="Times New Roman"/>
+        </w:rPr>
+      </w:pPr>
+      <w:r>
+        <w:rPr>
+          <w:rFonts w:ascii="Times New Roman" w:hAnsi="Times New Roman" w:cs="Times New Roman"/>
+        </w:rPr>
+        <w:t>BODY</w:t>
+      </w:r>
+    </w:p>
+    <w:p>
+      <w:pPr>
+        <w:rPr>
+          <w:noProof/>
+        </w:rPr>
+      </w:pPr>
+      <w:r>
+        <w:rPr>
+          <w:noProof/>
+        </w:rPr>
+        <w:drawing>
+          <wp:anchor distT="0" distB="0" distL="114300" distR="114300" simplePos="0" relativeHeight="251675648" behindDoc="0" locked="0" layoutInCell="1" allowOverlap="1" wp14:anchorId="2CE43EFD">
+            <wp:simplePos x="0" y="0"/>
+            <wp:positionH relativeFrom="column">
+              <wp:posOffset>0</wp:posOffset>
+            </wp:positionH>
+            <wp:positionV relativeFrom="paragraph">
+              <wp:posOffset>476250</wp:posOffset>
+            </wp:positionV>
+            <wp:extent cx="5943600" cy="1800225"/>
+            <wp:effectExtent l="0" t="0" r="0" b="9525"/>
+            <wp:wrapThrough wrapText="bothSides">
+              <wp:wrapPolygon edited="0">
+                <wp:start x="0" y="0"/>
+                <wp:lineTo x="0" y="21486"/>
+                <wp:lineTo x="21531" y="21486"/>
+                <wp:lineTo x="21531" y="0"/>
+                <wp:lineTo x="0" y="0"/>
+              </wp:wrapPolygon>
+            </wp:wrapThrough>
+            <wp:docPr id="486659573" name="Picture 1"/>
+            <wp:cNvGraphicFramePr>
+              <a:graphicFrameLocks xmlns:a="http://schemas.openxmlformats.org/drawingml/2006/main" noChangeAspect="1"/>
+            </wp:cNvGraphicFramePr>
+            <a:graphic xmlns:a="http://schemas.openxmlformats.org/drawingml/2006/main">
+              <a:graphicData uri="http://schemas.openxmlformats.org/drawingml/2006/picture">
+                <pic:pic xmlns:pic="http://schemas.openxmlformats.org/drawingml/2006/picture">
+                  <pic:nvPicPr>
+                    <pic:cNvPr id="486659573" name=""/>
+                    <pic:cNvPicPr/>
+                  </pic:nvPicPr>
+                  <pic:blipFill rotWithShape="1">
+                    <a:blip r:embed="rId14">
+                      <a:extLst>
+                        <a:ext uri="{28A0092B-C50C-407E-A947-70E740481C1C}">
+                          <a14:useLocalDpi xmlns:a14="http://schemas.microsoft.com/office/drawing/2010/main" val="0"/>
+                        </a:ext>
+                      </a:extLst>
+                    </a:blip>
+                    <a:srcRect b="46123"/>
+                    <a:stretch/>
+                  </pic:blipFill>
+                  <pic:spPr bwMode="auto">
+                    <a:xfrm>
+                      <a:off x="0" y="0"/>
+                      <a:ext cx="5943600" cy="1800225"/>
+                    </a:xfrm>
+                    <a:prstGeom prst="rect">
+                      <a:avLst/>
+                    </a:prstGeom>
+                    <a:ln>
+                      <a:noFill/>
+                    </a:ln>
+                    <a:extLst>
+                      <a:ext uri="{53640926-AAD7-44D8-BBD7-CCE9431645EC}">
+                        <a14:shadowObscured xmlns:a14="http://schemas.microsoft.com/office/drawing/2010/main"/>
+                      </a:ext>
+                    </a:extLst>
+                  </pic:spPr>
+                </pic:pic>
+              </a:graphicData>
+            </a:graphic>
+            <wp14:sizeRelH relativeFrom="page">
+              <wp14:pctWidth>0</wp14:pctWidth>
+            </wp14:sizeRelH>
+            <wp14:sizeRelV relativeFrom="page">
+              <wp14:pctHeight>0</wp14:pctHeight>
+            </wp14:sizeRelV>
+          </wp:anchor>
+        </w:drawing>
+      </w:r>
+    </w:p>
+    <w:p>
+      <w:pPr>
+        <w:rPr>
+          <w:rFonts w:ascii="Times New Roman" w:hAnsi="Times New Roman" w:cs="Times New Roman"/>
+        </w:rPr>
+      </w:pPr>
+    </w:p>
+    <w:p>
+      <w:pPr>
+        <w:rPr>
+          <w:rFonts w:ascii="Times New Roman" w:hAnsi="Times New Roman" w:cs="Times New Roman"/>
+        </w:rPr>
+      </w:pPr>
+    </w:p>
+    <w:p>
+      <w:pPr>
+        <w:rPr>
+          <w:rFonts w:ascii="Times New Roman" w:hAnsi="Times New Roman" w:cs="Times New Roman"/>
+        </w:rPr>
+      </w:pPr>
+      <w:r>
+        <w:rPr>
+          <w:rFonts w:ascii="Times New Roman" w:hAnsi="Times New Roman" w:cs="Times New Roman"/>
+        </w:rPr>
+        <w:lastRenderedPageBreak/>
+        <w:t>RESPONSE</w:t>
+      </w:r>
+    </w:p>
+    <w:p>
+      <w:pPr>
+        <w:rPr>
+          <w:noProof/>
+        </w:rPr>
+      </w:pPr>
+      <w:r>
+        <w:rPr>
+          <w:noProof/>
+        </w:rPr>
+        <w:drawing>
+          <wp:anchor distT="0" distB="0" distL="114300" distR="114300" simplePos="0" relativeHeight="251676672" behindDoc="0" locked="0" layoutInCell="1" allowOverlap="1" wp14:anchorId="5C5D92B2">
+            <wp:simplePos x="0" y="0"/>
+            <wp:positionH relativeFrom="column">
+              <wp:posOffset>-114300</wp:posOffset>
+            </wp:positionH>
+            <wp:positionV relativeFrom="paragraph">
+              <wp:posOffset>333375</wp:posOffset>
+            </wp:positionV>
+            <wp:extent cx="5943600" cy="1588770"/>
+            <wp:effectExtent l="0" t="0" r="0" b="0"/>
+            <wp:wrapThrough wrapText="bothSides">
+              <wp:wrapPolygon edited="0">
+                <wp:start x="0" y="0"/>
+                <wp:lineTo x="0" y="21237"/>
+                <wp:lineTo x="21531" y="21237"/>
+                <wp:lineTo x="21531" y="0"/>
+                <wp:lineTo x="0" y="0"/>
+              </wp:wrapPolygon>
+            </wp:wrapThrough>
+            <wp:docPr id="511739150" name="Picture 1"/>
+            <wp:cNvGraphicFramePr>
+              <a:graphicFrameLocks xmlns:a="http://schemas.openxmlformats.org/drawingml/2006/main" noChangeAspect="1"/>
+            </wp:cNvGraphicFramePr>
+            <a:graphic xmlns:a="http://schemas.openxmlformats.org/drawingml/2006/main">
+              <a:graphicData uri="http://schemas.openxmlformats.org/drawingml/2006/picture">
+                <pic:pic xmlns:pic="http://schemas.openxmlformats.org/drawingml/2006/picture">
+                  <pic:nvPicPr>
+                    <pic:cNvPr id="511739150" name=""/>
+                    <pic:cNvPicPr/>
+                  </pic:nvPicPr>
+                  <pic:blipFill rotWithShape="1">
+                    <a:blip r:embed="rId14">
+                      <a:extLst>
+                        <a:ext uri="{28A0092B-C50C-407E-A947-70E740481C1C}">
+                          <a14:useLocalDpi xmlns:a14="http://schemas.microsoft.com/office/drawing/2010/main" val="0"/>
+                        </a:ext>
+                      </a:extLst>
+                    </a:blip>
+                    <a:srcRect t="52452"/>
+                    <a:stretch/>
+                  </pic:blipFill>
+                  <pic:spPr bwMode="auto">
+                    <a:xfrm>
+                      <a:off x="0" y="0"/>
+                      <a:ext cx="5943600" cy="1588770"/>
+                    </a:xfrm>
+                    <a:prstGeom prst="rect">
+                      <a:avLst/>
+                    </a:prstGeom>
+                    <a:ln>
+                      <a:noFill/>
+                    </a:ln>
+                    <a:extLst>
+                      <a:ext uri="{53640926-AAD7-44D8-BBD7-CCE9431645EC}">
+                        <a14:shadowObscured xmlns:a14="http://schemas.microsoft.com/office/drawing/2010/main"/>
+                      </a:ext>
+                    </a:extLst>
+                  </pic:spPr>
+                </pic:pic>
+              </a:graphicData>
+            </a:graphic>
+            <wp14:sizeRelH relativeFrom="page">
+              <wp14:pctWidth>0</wp14:pctWidth>
+            </wp14:sizeRelH>
+            <wp14:sizeRelV relativeFrom="page">
+              <wp14:pctHeight>0</wp14:pctHeight>
+            </wp14:sizeRelV>
+          </wp:anchor>
+        </w:drawing>
+      </w:r>
+    </w:p>
+    <w:p>
+      <w:pPr>
+        <w:rPr>
+          <w:rFonts w:ascii="Times New Roman" w:hAnsi="Times New Roman" w:cs="Times New Roman"/>
+        </w:rPr>
+      </w:pPr>
+    </w:p>
+    <w:p>
+      <w:pPr>
+        <w:rPr>
+          <w:rFonts w:ascii="Times New Roman" w:hAnsi="Times New Roman" w:cs="Times New Roman"/>
+        </w:rPr>
+      </w:pPr>
+    </w:p>
+    <w:p>
+      <w:pPr>
+        <w:rPr>
+          <w:rFonts w:ascii="Times New Roman" w:hAnsi="Times New Roman" w:cs="Times New Roman"/>
+        </w:rPr>
+      </w:pPr>
     </w:p>
     <w:sectPr>
       <w:pgSz w:w="12240" w:h="15840"/>

</xml_diff>